<commit_message>
added new tables, my erd version 1,new csv for FSA  and cleaned up the other csv's also added a diagram of my relationships in sql server
</commit_message>
<xml_diff>
--- a/Assessement1_itteration1/DesignDocs/DesignReport.docx
+++ b/Assessement1_itteration1/DesignDocs/DesignReport.docx
@@ -12,7 +12,13 @@
     </w:p>
     <w:p>
       <w:r>
-        <w:t xml:space="preserve">During this assessment I will be doing a few things in order to get the data to a usable state and then ill be using that data </w:t>
+        <w:t xml:space="preserve">During this assessment I will be doing a few things in order to get the data to a usable state and then </w:t>
+      </w:r>
+      <w:r>
+        <w:t>I’ll</w:t>
+      </w:r>
+      <w:r>
+        <w:t xml:space="preserve"> be using that data </w:t>
       </w:r>
       <w:r>
         <w:t>to create a SQL database</w:t>

</xml_diff>

<commit_message>
finished my design document
</commit_message>
<xml_diff>
--- a/Assessement1_itteration1/DesignDocs/DesignReport.docx
+++ b/Assessement1_itteration1/DesignDocs/DesignReport.docx
@@ -122,45 +122,192 @@
         <w:pStyle w:val="Heading2"/>
       </w:pPr>
       <w:r>
-        <w:t>Entity selection:</w:t>
-      </w:r>
-    </w:p>
-    <w:p>
-      <w:r>
-        <w:t xml:space="preserve">The next step in the design process was to decide what entities I will be using in my data base, as this will affect how my </w:t>
-      </w:r>
-      <w:r>
-        <w:t>ERD,</w:t>
-      </w:r>
-      <w:r>
-        <w:t xml:space="preserve"> and my da</w:t>
-      </w:r>
-      <w:r>
-        <w:t>tabase would look</w:t>
-      </w:r>
-      <w:r>
-        <w:t>. The entities I ended up with were</w:t>
-      </w:r>
-      <w:r>
-        <w:t xml:space="preserve"> the </w:t>
-      </w:r>
-      <w:r>
-        <w:t>Patient, Surgeon, Referrer, Referral</w:t>
-      </w:r>
-      <w:r>
-        <w:t xml:space="preserve"> and FSA</w:t>
-      </w:r>
-      <w:r>
-        <w:t xml:space="preserve">. I chose these entities because they </w:t>
-      </w:r>
-      <w:r>
-        <w:t xml:space="preserve">made the most sense when looking at the data these entities would be able to access data from </w:t>
-      </w:r>
-      <w:r>
-        <w:t>one another,</w:t>
-      </w:r>
-      <w:r>
-        <w:t xml:space="preserve"> so it was easy to set up my primary keys and my </w:t>
+        <w:t xml:space="preserve">Entity </w:t>
+      </w:r>
+      <w:r>
+        <w:t xml:space="preserve">and Attribute </w:t>
+      </w:r>
+      <w:r>
+        <w:t>selection:</w:t>
+      </w:r>
+    </w:p>
+    <w:p>
+      <w:r>
+        <w:t xml:space="preserve">When I started </w:t>
+      </w:r>
+      <w:r>
+        <w:t xml:space="preserve">with the design of my database I looked at the data and I thought I saw the perfect entities and attributes to use, the entities that I </w:t>
+      </w:r>
+      <w:r>
+        <w:t>used at first were, Patient, Surgeon, Referrer, Referral, and the FSA date</w:t>
+      </w:r>
+      <w:r>
+        <w:t xml:space="preserve">, but as I was going along with the design and doing my normalisation I soon realised that </w:t>
+      </w:r>
+      <w:r>
+        <w:t xml:space="preserve">the FSA date could just be an attribute of one of the entities as it only really carried one piece of information a single date, </w:t>
+      </w:r>
+      <w:r>
+        <w:t>so in the end the entities that I selected were Patient, Surgeon, Referrer and Referral</w:t>
+      </w:r>
+      <w:r>
+        <w:t>.</w:t>
+      </w:r>
+    </w:p>
+    <w:p>
+      <w:r>
+        <w:t>The attributes I used for these entities were the first and last names of the surgeon for the su</w:t>
+      </w:r>
+      <w:r>
+        <w:t xml:space="preserve">rgeon table this was the same idea for the patient table and the referrer table, </w:t>
+      </w:r>
+      <w:r>
+        <w:t>for each of my entities I created a automatically generated ID this ID field was used as the primary keys for all the tables</w:t>
+      </w:r>
+      <w:r>
+        <w:t>, I did this so that I can easily access the different tables and get all the data</w:t>
+      </w:r>
+      <w:r>
+        <w:t xml:space="preserve"> form the tables, for the surgeon table I also chose the department as an attribute </w:t>
+      </w:r>
+      <w:r>
+        <w:t xml:space="preserve">I did this because you would want to get a surgeon in a specific department to deal with the patients need for example </w:t>
+      </w:r>
+      <w:r>
+        <w:t xml:space="preserve">having a patient that need to undergo heart surgery, you would want the surgeon that you are assigning </w:t>
+      </w:r>
+      <w:r>
+        <w:t xml:space="preserve">to be part of the </w:t>
+      </w:r>
+      <w:r>
+        <w:t xml:space="preserve">department that specializes in hear surgery, in the patient table I used attributes like NHI, </w:t>
+      </w:r>
+      <w:r>
+        <w:t xml:space="preserve">DOB, gender, </w:t>
+      </w:r>
+      <w:r>
+        <w:t xml:space="preserve">the NHI is a unique </w:t>
+      </w:r>
+      <w:r>
+        <w:t>identifier that is assigned to every person who uses health and disability support services in New Zealand</w:t>
+      </w:r>
+      <w:r>
+        <w:t xml:space="preserve"> so this is helpful to know what services people have used</w:t>
+      </w:r>
+      <w:r>
+        <w:t xml:space="preserve">, I did not use this as my primary key because </w:t>
+      </w:r>
+      <w:r>
+        <w:t>it would’ve violated the NZ privacy act and that is why each patient gets a unique ID assigned to them</w:t>
+      </w:r>
+      <w:r>
+        <w:t>,</w:t>
+      </w:r>
+      <w:r>
+        <w:t xml:space="preserve"> The DOB is used because the staff wanted to have a query</w:t>
+      </w:r>
+      <w:r>
+        <w:t xml:space="preserve"> </w:t>
+      </w:r>
+      <w:r>
+        <w:lastRenderedPageBreak/>
+        <w:t>to see the age of the person when they were first referred</w:t>
+      </w:r>
+      <w:r>
+        <w:t xml:space="preserve"> so we could use this DOB information to calculate and display the age of the patient</w:t>
+      </w:r>
+      <w:r>
+        <w:t>, I used gender so that we have more information to identify patients with.</w:t>
+      </w:r>
+      <w:r>
+        <w:br/>
+      </w:r>
+    </w:p>
+    <w:p/>
+    <w:p>
+      <w:pPr>
+        <w:pStyle w:val="Heading2"/>
+      </w:pPr>
+      <w:r>
+        <w:t>Choice of Keys:</w:t>
+      </w:r>
+    </w:p>
+    <w:p>
+      <w:r>
+        <w:t>When making this database I had to decide on what my primary and foreign keys would be,</w:t>
+      </w:r>
+    </w:p>
+    <w:p>
+      <w:r>
+        <w:t xml:space="preserve">For the Surgeon table I had only one key and that was the </w:t>
+      </w:r>
+      <w:proofErr w:type="spellStart"/>
+      <w:r>
+        <w:t>surgeonID</w:t>
+      </w:r>
+      <w:proofErr w:type="spellEnd"/>
+      <w:r>
+        <w:t xml:space="preserve"> </w:t>
+      </w:r>
+      <w:r>
+        <w:t xml:space="preserve">this was the primary key for this table, for the patient table I had to create a new value for </w:t>
+      </w:r>
+      <w:proofErr w:type="spellStart"/>
+      <w:r>
+        <w:t>patientID</w:t>
+      </w:r>
+      <w:proofErr w:type="spellEnd"/>
+      <w:r>
+        <w:t xml:space="preserve"> because NHI was not able to be used as a primary key, for the referrer I used </w:t>
+      </w:r>
+      <w:proofErr w:type="spellStart"/>
+      <w:r>
+        <w:t>referrerID</w:t>
+      </w:r>
+      <w:proofErr w:type="spellEnd"/>
+      <w:r>
+        <w:t xml:space="preserve"> as the primary key, when I was looking at these tables I saw that there could be one common table to connect them all and this table was the referral table for this table I created a primary key of </w:t>
+      </w:r>
+      <w:proofErr w:type="spellStart"/>
+      <w:r>
+        <w:t>referralID</w:t>
+      </w:r>
+      <w:proofErr w:type="spellEnd"/>
+      <w:r>
+        <w:t xml:space="preserve"> </w:t>
+      </w:r>
+      <w:r>
+        <w:t xml:space="preserve">to keep track of all the referrals happening, I then created 3 foreign keys </w:t>
+      </w:r>
+      <w:r>
+        <w:t xml:space="preserve">these were the </w:t>
+      </w:r>
+      <w:proofErr w:type="spellStart"/>
+      <w:r>
+        <w:t>surgeonID</w:t>
+      </w:r>
+      <w:proofErr w:type="spellEnd"/>
+      <w:r>
+        <w:t xml:space="preserve">, </w:t>
+      </w:r>
+      <w:proofErr w:type="spellStart"/>
+      <w:r>
+        <w:t>patientID</w:t>
+      </w:r>
+      <w:proofErr w:type="spellEnd"/>
+      <w:r>
+        <w:t xml:space="preserve">, </w:t>
+      </w:r>
+      <w:proofErr w:type="spellStart"/>
+      <w:r>
+        <w:t>referrerID</w:t>
+      </w:r>
+      <w:proofErr w:type="spellEnd"/>
+      <w:r>
+        <w:t>, using the ID’s as my for</w:t>
+      </w:r>
+      <w:r>
+        <w:t xml:space="preserve">eign keys I could easily get any information from these tables by doing a single ID lookup instead of looking at multiple different </w:t>
       </w:r>
       <w:r>
         <w:t>foreign keys</w:t>
@@ -170,6 +317,328 @@
       </w:r>
     </w:p>
     <w:p/>
+    <w:p>
+      <w:pPr>
+        <w:pStyle w:val="Heading2"/>
+      </w:pPr>
+      <w:r>
+        <w:t>Connectivity/Relationships:</w:t>
+      </w:r>
+    </w:p>
+    <w:p>
+      <w:r>
+        <w:t xml:space="preserve">On my first iteration of the ERD I had </w:t>
+      </w:r>
+      <w:r>
+        <w:t>4 one to many relationships between the</w:t>
+      </w:r>
+      <w:r>
+        <w:t xml:space="preserve"> FSA,</w:t>
+      </w:r>
+      <w:r>
+        <w:t xml:space="preserve"> Surgeon, </w:t>
+      </w:r>
+      <w:r>
+        <w:t xml:space="preserve">Referrer, Referral to Referrer, </w:t>
+      </w:r>
+      <w:r>
+        <w:t>and Referral to Patient</w:t>
+      </w:r>
+    </w:p>
+    <w:p>
+      <w:r>
+        <w:rPr>
+          <w:noProof/>
+        </w:rPr>
+        <w:drawing>
+          <wp:inline distT="0" distB="0" distL="0" distR="0" wp14:anchorId="6F1FAE68" wp14:editId="2D72B86E">
+            <wp:extent cx="4638675" cy="3914775"/>
+            <wp:effectExtent l="0" t="0" r="9525" b="9525"/>
+            <wp:docPr id="2" name="Picture 2" descr="Diagram&#10;&#10;Description automatically generated"/>
+            <wp:cNvGraphicFramePr>
+              <a:graphicFrameLocks xmlns:a="http://schemas.openxmlformats.org/drawingml/2006/main" noChangeAspect="1"/>
+            </wp:cNvGraphicFramePr>
+            <a:graphic xmlns:a="http://schemas.openxmlformats.org/drawingml/2006/main">
+              <a:graphicData uri="http://schemas.openxmlformats.org/drawingml/2006/picture">
+                <pic:pic xmlns:pic="http://schemas.openxmlformats.org/drawingml/2006/picture">
+                  <pic:nvPicPr>
+                    <pic:cNvPr id="2" name="Picture 2" descr="Diagram&#10;&#10;Description automatically generated"/>
+                    <pic:cNvPicPr/>
+                  </pic:nvPicPr>
+                  <pic:blipFill>
+                    <a:blip r:embed="rId5"/>
+                    <a:stretch>
+                      <a:fillRect/>
+                    </a:stretch>
+                  </pic:blipFill>
+                  <pic:spPr>
+                    <a:xfrm>
+                      <a:off x="0" y="0"/>
+                      <a:ext cx="4638675" cy="3914775"/>
+                    </a:xfrm>
+                    <a:prstGeom prst="rect">
+                      <a:avLst/>
+                    </a:prstGeom>
+                  </pic:spPr>
+                </pic:pic>
+              </a:graphicData>
+            </a:graphic>
+          </wp:inline>
+        </w:drawing>
+      </w:r>
+    </w:p>
+    <w:p>
+      <w:r>
+        <w:t xml:space="preserve">I came to the conclusion of using this because </w:t>
+      </w:r>
+      <w:r>
+        <w:t>before I added the Referral table everything was a many to many relationship so the Referral was the bridging table that I used to connect everything,</w:t>
+      </w:r>
+    </w:p>
+    <w:p>
+      <w:r>
+        <w:lastRenderedPageBreak/>
+        <w:t xml:space="preserve">However in my second iteration I looked at the table and saw some data that doesn’t have to be in its own table </w:t>
+      </w:r>
+      <w:proofErr w:type="spellStart"/>
+      <w:r>
+        <w:t>eg</w:t>
+      </w:r>
+      <w:proofErr w:type="spellEnd"/>
+      <w:r>
+        <w:t xml:space="preserve"> the FSA table</w:t>
+      </w:r>
+    </w:p>
+    <w:p>
+      <w:r>
+        <w:rPr>
+          <w:noProof/>
+        </w:rPr>
+        <w:drawing>
+          <wp:inline distT="0" distB="0" distL="0" distR="0" wp14:anchorId="2815A02C" wp14:editId="56EA7800">
+            <wp:extent cx="5731510" cy="3148330"/>
+            <wp:effectExtent l="0" t="0" r="2540" b="0"/>
+            <wp:docPr id="3" name="Picture 3" descr="Diagram&#10;&#10;Description automatically generated"/>
+            <wp:cNvGraphicFramePr>
+              <a:graphicFrameLocks xmlns:a="http://schemas.openxmlformats.org/drawingml/2006/main" noChangeAspect="1"/>
+            </wp:cNvGraphicFramePr>
+            <a:graphic xmlns:a="http://schemas.openxmlformats.org/drawingml/2006/main">
+              <a:graphicData uri="http://schemas.openxmlformats.org/drawingml/2006/picture">
+                <pic:pic xmlns:pic="http://schemas.openxmlformats.org/drawingml/2006/picture">
+                  <pic:nvPicPr>
+                    <pic:cNvPr id="3" name="Picture 3" descr="Diagram&#10;&#10;Description automatically generated"/>
+                    <pic:cNvPicPr/>
+                  </pic:nvPicPr>
+                  <pic:blipFill>
+                    <a:blip r:embed="rId6"/>
+                    <a:stretch>
+                      <a:fillRect/>
+                    </a:stretch>
+                  </pic:blipFill>
+                  <pic:spPr>
+                    <a:xfrm>
+                      <a:off x="0" y="0"/>
+                      <a:ext cx="5731510" cy="3148330"/>
+                    </a:xfrm>
+                    <a:prstGeom prst="rect">
+                      <a:avLst/>
+                    </a:prstGeom>
+                  </pic:spPr>
+                </pic:pic>
+              </a:graphicData>
+            </a:graphic>
+          </wp:inline>
+        </w:drawing>
+      </w:r>
+    </w:p>
+    <w:p>
+      <w:r>
+        <w:t xml:space="preserve">In this finalised ERD I have the same concept as before but instead of Surgeon talking to Referrer and then Referrer talking to Referral to get patient </w:t>
+      </w:r>
+      <w:r>
+        <w:t>data,</w:t>
+      </w:r>
+      <w:r>
+        <w:t xml:space="preserve"> </w:t>
+      </w:r>
+      <w:r>
+        <w:t xml:space="preserve">I now only need to use the Referral and Referral can contact any table and get information about </w:t>
+      </w:r>
+      <w:r>
+        <w:t>it.</w:t>
+      </w:r>
+    </w:p>
+    <w:p/>
+    <w:p>
+      <w:pPr>
+        <w:pStyle w:val="Heading2"/>
+      </w:pPr>
+      <w:r>
+        <w:t>Use of composite/</w:t>
+      </w:r>
+      <w:r>
+        <w:t>bridging entities:</w:t>
+      </w:r>
+    </w:p>
+    <w:p>
+      <w:r>
+        <w:t xml:space="preserve">In my ERD when I connected them all they were all many to many relationships and we could not have this, to fix this I created a bridging table called Referral that was in charge of keeping all the </w:t>
+      </w:r>
+      <w:r>
+        <w:t>primary keys of the other tables as foreign keys, this was a simple way of making sure that I reduce the number of steps it takes to get data from wherever you want to get it from, for example in my first ERD</w:t>
+      </w:r>
+      <w:r>
+        <w:t xml:space="preserve"> if I wanted to get information</w:t>
+      </w:r>
+      <w:r>
+        <w:t xml:space="preserve"> on the surgeon as the patient I would have to go to Re</w:t>
+      </w:r>
+      <w:r>
+        <w:t xml:space="preserve">ferral to get the </w:t>
+      </w:r>
+      <w:proofErr w:type="spellStart"/>
+      <w:r>
+        <w:t>ReferrerID</w:t>
+      </w:r>
+      <w:proofErr w:type="spellEnd"/>
+      <w:r>
+        <w:t xml:space="preserve"> then when I have the </w:t>
+      </w:r>
+      <w:proofErr w:type="spellStart"/>
+      <w:r>
+        <w:t>ReferrerID</w:t>
+      </w:r>
+      <w:proofErr w:type="spellEnd"/>
+      <w:r>
+        <w:t xml:space="preserve"> I then look for the </w:t>
+      </w:r>
+      <w:proofErr w:type="spellStart"/>
+      <w:r>
+        <w:t>SurgeonID</w:t>
+      </w:r>
+      <w:proofErr w:type="spellEnd"/>
+      <w:r>
+        <w:t xml:space="preserve"> then only can I get to </w:t>
+      </w:r>
+      <w:r>
+        <w:t>the surgeon, whereas in my second and finalised ERD all I have to do is look at the Referral table then follow it to the Surgeon reducing the steps from 4 to 2</w:t>
+      </w:r>
+    </w:p>
+    <w:p/>
+    <w:p>
+      <w:pPr>
+        <w:pStyle w:val="Heading2"/>
+      </w:pPr>
+      <w:r>
+        <w:t>Extent of normalisation:</w:t>
+      </w:r>
+    </w:p>
+    <w:p>
+      <w:r>
+        <w:t xml:space="preserve">For the normalisation I created </w:t>
+      </w:r>
+      <w:r>
+        <w:t xml:space="preserve">4 tables to look at the data separately then from that I went </w:t>
+      </w:r>
+      <w:r>
+        <w:t>through</w:t>
+      </w:r>
+      <w:r>
+        <w:t xml:space="preserve"> the steps of creating my 3 Normal form tables</w:t>
+      </w:r>
+      <w:r>
+        <w:t>(1NF,2NF,3</w:t>
+      </w:r>
+      <w:r>
+        <w:t>NF) in</w:t>
+      </w:r>
+      <w:r>
+        <w:t xml:space="preserve"> these I went through the process of getting rid of unnecessary </w:t>
+      </w:r>
+      <w:r>
+        <w:t>datapoints whether it was a duplicate or offered no use in defining the tables.</w:t>
+      </w:r>
+      <w:r>
+        <w:t xml:space="preserve"> This is shown by looking at the NF tables in order </w:t>
+      </w:r>
+    </w:p>
+    <w:p/>
+    <w:p>
+      <w:pPr>
+        <w:pStyle w:val="Heading2"/>
+      </w:pPr>
+      <w:r>
+        <w:t>Interesting aspects:</w:t>
+      </w:r>
+    </w:p>
+    <w:p>
+      <w:r>
+        <w:t xml:space="preserve">When starting my ERD’s I used some entities that later showed not to be of much use these were the FSA table and </w:t>
+      </w:r>
+      <w:r>
+        <w:t xml:space="preserve">the department table that I showed in my first data dictionary, when building out my ERD’s these stuck out like a sore thumb they were not useful at identifying </w:t>
+      </w:r>
+      <w:r>
+        <w:t xml:space="preserve">attributes or were </w:t>
+      </w:r>
+      <w:r>
+        <w:lastRenderedPageBreak/>
+        <w:t xml:space="preserve">just redundant and didn’t need to be in a separate table so in the end I either got rid of them or made </w:t>
+      </w:r>
+      <w:r>
+        <w:t>the attributes of other tables that made more sense,</w:t>
+      </w:r>
+      <w:r>
+        <w:t xml:space="preserve"> another point of interest was figuring out my cardinality or relationships, when connecting the patient and surgeon tables </w:t>
+      </w:r>
+      <w:r>
+        <w:t xml:space="preserve">we got a many to many relationship so I had to find the best suited bridging table to get rid of this relationship and make it a one to many, I settled on a Referral table as the bridging entity I used this because then following the logic of how a hospital would refer a patient to a surgeon </w:t>
+      </w:r>
+      <w:r>
+        <w:t xml:space="preserve">or vice versa this just fit the description so I used this Referral table to get rid of all the many to many relationships in the ERD </w:t>
+      </w:r>
+    </w:p>
+    <w:p/>
+    <w:p>
+      <w:pPr>
+        <w:pStyle w:val="Heading2"/>
+      </w:pPr>
+      <w:r>
+        <w:t>Version Control:</w:t>
+      </w:r>
+    </w:p>
+    <w:p>
+      <w:r>
+        <w:t xml:space="preserve">For my version control I used </w:t>
+      </w:r>
+      <w:proofErr w:type="spellStart"/>
+      <w:r>
+        <w:t>Github</w:t>
+      </w:r>
+      <w:proofErr w:type="spellEnd"/>
+      <w:r>
+        <w:t xml:space="preserve"> to keep track of all the things added and changed as I was working on this project, to view the commits you can go to my </w:t>
+      </w:r>
+      <w:proofErr w:type="spellStart"/>
+      <w:r>
+        <w:t>github</w:t>
+      </w:r>
+      <w:proofErr w:type="spellEnd"/>
+      <w:r>
+        <w:t xml:space="preserve"> profile </w:t>
+      </w:r>
+      <w:hyperlink r:id="rId7" w:history="1">
+        <w:r>
+          <w:rPr>
+            <w:rStyle w:val="Hyperlink"/>
+          </w:rPr>
+          <w:t>https://github.com/KeaganErasmus?tab=repositories</w:t>
+        </w:r>
+      </w:hyperlink>
+      <w:r>
+        <w:t xml:space="preserve"> and look into the BCDE103 repository this will detail all the commits made and what was changed with each commit</w:t>
+      </w:r>
+    </w:p>
     <w:p/>
     <w:sectPr>
       <w:pgSz w:w="11906" w:h="16838"/>
@@ -676,6 +1145,29 @@
       <w:szCs w:val="26"/>
     </w:rPr>
   </w:style>
+  <w:style w:type="character" w:styleId="Hyperlink">
+    <w:name w:val="Hyperlink"/>
+    <w:basedOn w:val="DefaultParagraphFont"/>
+    <w:uiPriority w:val="99"/>
+    <w:unhideWhenUsed/>
+    <w:rsid w:val="009515CA"/>
+    <w:rPr>
+      <w:color w:val="0563C1" w:themeColor="hyperlink"/>
+      <w:u w:val="single"/>
+    </w:rPr>
+  </w:style>
+  <w:style w:type="character" w:styleId="UnresolvedMention">
+    <w:name w:val="Unresolved Mention"/>
+    <w:basedOn w:val="DefaultParagraphFont"/>
+    <w:uiPriority w:val="99"/>
+    <w:semiHidden/>
+    <w:unhideWhenUsed/>
+    <w:rsid w:val="009515CA"/>
+    <w:rPr>
+      <w:color w:val="605E5C"/>
+      <w:shd w:val="clear" w:color="auto" w:fill="E1DFDD"/>
+    </w:rPr>
+  </w:style>
 </w:styles>
 </file>
 

</xml_diff>